<commit_message>
enlever les noms de fonction
</commit_message>
<xml_diff>
--- a/Doc/Rapport_Trend.docx
+++ b/Doc/Rapport_Trend.docx
@@ -13,35 +13,19 @@
         <w:rPr>
           <w:rFonts w:ascii="Calibri" w:eastAsia="Calibri" w:hAnsi="Calibri" w:cs="Calibri"/>
         </w:rPr>
-        <w:t>Nous avons dév</w:t>
-      </w:r>
-      <w:bookmarkStart w:id="0" w:name="_GoBack"/>
-      <w:bookmarkEnd w:id="0"/>
-      <w:r>
-        <w:rPr>
-          <w:rFonts w:ascii="Calibri" w:eastAsia="Calibri" w:hAnsi="Calibri" w:cs="Calibri"/>
-        </w:rPr>
-        <w:t xml:space="preserve">eloppé la fonction </w:t>
-      </w:r>
-      <w:r>
-        <w:rPr>
-          <w:rFonts w:ascii="Calibri" w:eastAsia="Calibri" w:hAnsi="Calibri" w:cs="Calibri"/>
-          <w:b/>
-        </w:rPr>
-        <w:t>test</w:t>
-      </w:r>
-      <w:r>
-        <w:rPr>
-          <w:rFonts w:ascii="Calibri" w:eastAsia="Calibri" w:hAnsi="Calibri" w:cs="Calibri"/>
-          <w:b/>
-        </w:rPr>
-        <w:t>_trend</w:t>
-      </w:r>
-      <w:r>
-        <w:rPr>
-          <w:rFonts w:ascii="Calibri" w:eastAsia="Calibri" w:hAnsi="Calibri" w:cs="Calibri"/>
-        </w:rPr>
-        <w:t xml:space="preserve"> pour effectuer des tests de tendance d’un mot pour une période donnée</w:t>
+        <w:t xml:space="preserve">Nous avons développé la fonction </w:t>
+      </w:r>
+      <w:r>
+        <w:rPr>
+          <w:rFonts w:ascii="Calibri" w:eastAsia="Calibri" w:hAnsi="Calibri" w:cs="Calibri"/>
+        </w:rPr>
+        <w:t>qui</w:t>
+      </w:r>
+      <w:r>
+        <w:rPr>
+          <w:rFonts w:ascii="Calibri" w:eastAsia="Calibri" w:hAnsi="Calibri" w:cs="Calibri"/>
+        </w:rPr>
+        <w:t xml:space="preserve"> effectuer des tests de tendance d’un mot pour une période donnée</w:t>
       </w:r>
       <w:r>
         <w:rPr>
@@ -91,34 +75,32 @@
         <w:rPr>
           <w:rFonts w:ascii="Calibri" w:eastAsia="Calibri" w:hAnsi="Calibri" w:cs="Calibri"/>
         </w:rPr>
-        <w:t>n applique un test d'égalité des moyennes avec la fonction "</w:t>
+        <w:t>n applique un test d'égalité</w:t>
+      </w:r>
+      <w:r>
+        <w:rPr>
+          <w:rFonts w:ascii="Calibri" w:eastAsia="Calibri" w:hAnsi="Calibri" w:cs="Calibri"/>
+        </w:rPr>
+        <w:t xml:space="preserve"> des moyennes</w:t>
+      </w:r>
+      <w:r>
+        <w:rPr>
+          <w:rFonts w:ascii="Calibri" w:eastAsia="Calibri" w:hAnsi="Calibri" w:cs="Calibri"/>
+        </w:rPr>
+        <w:t xml:space="preserve"> entre deux échantillons</w:t>
+      </w:r>
+      <w:r>
+        <w:rPr>
+          <w:rFonts w:ascii="Calibri" w:eastAsia="Calibri" w:hAnsi="Calibri" w:cs="Calibri"/>
+        </w:rPr>
+        <w:t xml:space="preserve"> en supposant légalité des variances</w:t>
       </w:r>
       <w:r>
         <w:rPr>
           <w:rFonts w:ascii="Calibri" w:eastAsia="Calibri" w:hAnsi="Calibri" w:cs="Calibri"/>
           <w:b/>
         </w:rPr>
-        <w:t>s</w:t>
-      </w:r>
-      <w:r>
-        <w:rPr>
-          <w:rFonts w:ascii="Calibri" w:eastAsia="Calibri" w:hAnsi="Calibri" w:cs="Calibri"/>
-          <w:b/>
-        </w:rPr>
-        <w:t>cipy.stats.ttest_ind</w:t>
-      </w:r>
-      <w:r>
-        <w:rPr>
-          <w:rFonts w:ascii="Calibri" w:eastAsia="Calibri" w:hAnsi="Calibri" w:cs="Calibri"/>
-        </w:rPr>
-        <w:t xml:space="preserve">" de </w:t>
-      </w:r>
-      <w:r>
-        <w:rPr>
-          <w:rFonts w:ascii="Calibri" w:eastAsia="Calibri" w:hAnsi="Calibri" w:cs="Calibri"/>
-          <w:b/>
-        </w:rPr>
-        <w:t>Scipy.</w:t>
+        <w:t>.</w:t>
       </w:r>
     </w:p>
     <w:p>
@@ -342,20 +324,7 @@
         <w:rPr>
           <w:rFonts w:ascii="Calibri" w:eastAsia="Calibri" w:hAnsi="Calibri" w:cs="Calibri"/>
         </w:rPr>
-        <w:t xml:space="preserve">Puis on a effectué une deuxième fonction </w:t>
-      </w:r>
-      <w:r>
-        <w:rPr>
-          <w:rFonts w:ascii="Calibri" w:eastAsia="Calibri" w:hAnsi="Calibri" w:cs="Calibri"/>
-          <w:b/>
-        </w:rPr>
-        <w:t>file_trend</w:t>
-      </w:r>
-      <w:r>
-        <w:rPr>
-          <w:rFonts w:ascii="Calibri" w:eastAsia="Calibri" w:hAnsi="Calibri" w:cs="Calibri"/>
-        </w:rPr>
-        <w:t xml:space="preserve">  pour la mise en forme des </w:t>
+        <w:t xml:space="preserve">Puis on a effectué une deuxième fonction  pour la mise en forme des </w:t>
       </w:r>
       <w:r>
         <w:rPr>
@@ -381,7 +350,13 @@
         <w:rPr>
           <w:rFonts w:ascii="Calibri" w:eastAsia="Calibri" w:hAnsi="Calibri" w:cs="Calibri"/>
         </w:rPr>
-        <w:t xml:space="preserve">Cette fonction prend en entrée les données (format json), elle effectue un appel de la  </w:t>
+        <w:t>Cette fonction prend en entrée les données (format json)</w:t>
+      </w:r>
+      <w:r>
+        <w:rPr>
+          <w:rFonts w:ascii="Calibri" w:eastAsia="Calibri" w:hAnsi="Calibri" w:cs="Calibri"/>
+        </w:rPr>
+        <w:t xml:space="preserve">, elle effectue un appel de la </w:t>
       </w:r>
       <w:r>
         <w:rPr>
@@ -392,15 +367,14 @@
       <w:r>
         <w:rPr>
           <w:rFonts w:ascii="Calibri" w:eastAsia="Calibri" w:hAnsi="Calibri" w:cs="Calibri"/>
-          <w:b/>
-        </w:rPr>
-        <w:t>test_trend</w:t>
-      </w:r>
-      <w:r>
-        <w:rPr>
-          <w:rFonts w:ascii="Calibri" w:eastAsia="Calibri" w:hAnsi="Calibri" w:cs="Calibri"/>
-        </w:rPr>
-        <w:t xml:space="preserve"> qui fait le test </w:t>
+        </w:rPr>
+        <w:t xml:space="preserve">de la tendance </w:t>
+      </w:r>
+      <w:r>
+        <w:rPr>
+          <w:rFonts w:ascii="Calibri" w:eastAsia="Calibri" w:hAnsi="Calibri" w:cs="Calibri"/>
+        </w:rPr>
+        <w:t xml:space="preserve">qui fait le test </w:t>
       </w:r>
       <w:r>
         <w:rPr>
@@ -435,19 +409,7 @@
         <w:rPr>
           <w:rFonts w:ascii="Calibri" w:eastAsia="Calibri" w:hAnsi="Calibri" w:cs="Calibri"/>
         </w:rPr>
-        <w:t>E</w:t>
-      </w:r>
-      <w:r>
-        <w:rPr>
-          <w:rFonts w:ascii="Calibri" w:eastAsia="Calibri" w:hAnsi="Calibri" w:cs="Calibri"/>
-        </w:rPr>
-        <w:t xml:space="preserve">n fonction des </w:t>
-      </w:r>
-      <w:r>
-        <w:rPr>
-          <w:rFonts w:ascii="Calibri" w:eastAsia="Calibri" w:hAnsi="Calibri" w:cs="Calibri"/>
-        </w:rPr>
-        <w:t>résultats</w:t>
+        <w:t>En fonction des résultats</w:t>
       </w:r>
       <w:r>
         <w:rPr>
@@ -459,32 +421,21 @@
         <w:rPr>
           <w:rFonts w:ascii="Calibri" w:eastAsia="Calibri" w:hAnsi="Calibri" w:cs="Calibri"/>
         </w:rPr>
-        <w:t>la</w:t>
-      </w:r>
-      <w:r>
-        <w:rPr>
-          <w:rFonts w:ascii="Calibri" w:eastAsia="Calibri" w:hAnsi="Calibri" w:cs="Calibri"/>
-        </w:rPr>
-        <w:t xml:space="preserve"> fonction </w:t>
-      </w:r>
-      <w:r>
-        <w:rPr>
-          <w:rFonts w:ascii="Calibri" w:eastAsia="Calibri" w:hAnsi="Calibri" w:cs="Calibri"/>
-          <w:b/>
-        </w:rPr>
-        <w:t>file_trend</w:t>
-      </w:r>
-      <w:r>
-        <w:rPr>
-          <w:rFonts w:ascii="Calibri" w:eastAsia="Calibri" w:hAnsi="Calibri" w:cs="Calibri"/>
-        </w:rPr>
-        <w:t xml:space="preserve"> </w:t>
-      </w:r>
-      <w:r>
-        <w:rPr>
-          <w:rFonts w:ascii="Calibri" w:eastAsia="Calibri" w:hAnsi="Calibri" w:cs="Calibri"/>
-        </w:rPr>
-        <w:t>retourne</w:t>
+        <w:t>cette</w:t>
+      </w:r>
+      <w:bookmarkStart w:id="0" w:name="_GoBack"/>
+      <w:bookmarkEnd w:id="0"/>
+      <w:r>
+        <w:rPr>
+          <w:rFonts w:ascii="Calibri" w:eastAsia="Calibri" w:hAnsi="Calibri" w:cs="Calibri"/>
+        </w:rPr>
+        <w:t xml:space="preserve"> fonction</w:t>
+      </w:r>
+      <w:r>
+        <w:rPr>
+          <w:rFonts w:ascii="Calibri" w:eastAsia="Calibri" w:hAnsi="Calibri" w:cs="Calibri"/>
+        </w:rPr>
+        <w:t xml:space="preserve"> retourne</w:t>
       </w:r>
       <w:r>
         <w:rPr>

</xml_diff>